<commit_message>
update - more journal reports
</commit_message>
<xml_diff>
--- a/Journals/Report_12_1_12_8.docx
+++ b/Journals/Report_12_1_12_8.docx
@@ -68,25 +68,7 @@
           <w:sz w:val="24"/>
           <w:szCs w:val="24"/>
         </w:rPr>
-        <w:t xml:space="preserve">However, the remote access I configured on Wednesday </w:t>
-      </w:r>
-      <w:proofErr w:type="gramStart"/>
-      <w:r>
-        <w:rPr>
-          <w:rFonts w:ascii="Times New Roman" w:hAnsi="Times New Roman" w:cs="Times New Roman"/>
-          <w:sz w:val="24"/>
-          <w:szCs w:val="24"/>
-        </w:rPr>
-        <w:t>didn’t</w:t>
-      </w:r>
-      <w:proofErr w:type="gramEnd"/>
-      <w:r>
-        <w:rPr>
-          <w:rFonts w:ascii="Times New Roman" w:hAnsi="Times New Roman" w:cs="Times New Roman"/>
-          <w:sz w:val="24"/>
-          <w:szCs w:val="24"/>
-        </w:rPr>
-        <w:t xml:space="preserve"> work, so I had to set up the Jetson with a monitor again. </w:t>
+        <w:t xml:space="preserve">However, the remote access I configured on Wednesday didn’t work, so I had to set up the Jetson with a monitor again. </w:t>
       </w:r>
       <w:r>
         <w:rPr>
@@ -173,13 +155,8 @@
                               <w:jc w:val="center"/>
                             </w:pPr>
                             <w:r>
-                              <w:t xml:space="preserve">Jetson connects to Hotspot, receives both LAN/Internet </w:t>
+                              <w:t>Jetson connects to Hotspot, receives both LAN/Internet connection</w:t>
                             </w:r>
-                            <w:proofErr w:type="gramStart"/>
-                            <w:r>
-                              <w:t>connection</w:t>
-                            </w:r>
-                            <w:proofErr w:type="gramEnd"/>
                           </w:p>
                         </w:txbxContent>
                       </wps:txbx>
@@ -618,43 +595,7 @@
           <w:sz w:val="24"/>
           <w:szCs w:val="24"/>
         </w:rPr>
-        <w:t xml:space="preserve">, however, my computer is not exposing Internet access to the Jetson at all. This is a problem because if the Jetson does not have internet </w:t>
-      </w:r>
-      <w:proofErr w:type="gramStart"/>
-      <w:r>
-        <w:rPr>
-          <w:rFonts w:ascii="Times New Roman" w:hAnsi="Times New Roman" w:cs="Times New Roman"/>
-          <w:sz w:val="24"/>
-          <w:szCs w:val="24"/>
-        </w:rPr>
-        <w:t>access</w:t>
-      </w:r>
-      <w:proofErr w:type="gramEnd"/>
-      <w:r>
-        <w:rPr>
-          <w:rFonts w:ascii="Times New Roman" w:hAnsi="Times New Roman" w:cs="Times New Roman"/>
-          <w:sz w:val="24"/>
-          <w:szCs w:val="24"/>
-        </w:rPr>
-        <w:t xml:space="preserve"> I cannot download anything </w:t>
-      </w:r>
-      <w:proofErr w:type="gramStart"/>
-      <w:r>
-        <w:rPr>
-          <w:rFonts w:ascii="Times New Roman" w:hAnsi="Times New Roman" w:cs="Times New Roman"/>
-          <w:sz w:val="24"/>
-          <w:szCs w:val="24"/>
-        </w:rPr>
-        <w:t>on</w:t>
-      </w:r>
-      <w:proofErr w:type="gramEnd"/>
-      <w:r>
-        <w:rPr>
-          <w:rFonts w:ascii="Times New Roman" w:hAnsi="Times New Roman" w:cs="Times New Roman"/>
-          <w:sz w:val="24"/>
-          <w:szCs w:val="24"/>
-        </w:rPr>
-        <w:t xml:space="preserve"> it. </w:t>
+        <w:t xml:space="preserve">, however, my computer is not exposing Internet access to the Jetson at all. This is a problem because if the Jetson does not have internet access I cannot download anything on it. </w:t>
       </w:r>
     </w:p>
     <w:p>
@@ -756,25 +697,7 @@
           <w:sz w:val="24"/>
           <w:szCs w:val="24"/>
         </w:rPr>
-        <w:t xml:space="preserve"> to get a Wi-Fi router or access point so that I </w:t>
-      </w:r>
-      <w:proofErr w:type="gramStart"/>
-      <w:r>
-        <w:rPr>
-          <w:rFonts w:ascii="Times New Roman" w:hAnsi="Times New Roman" w:cs="Times New Roman"/>
-          <w:sz w:val="24"/>
-          <w:szCs w:val="24"/>
-        </w:rPr>
-        <w:t>don’t</w:t>
-      </w:r>
-      <w:proofErr w:type="gramEnd"/>
-      <w:r>
-        <w:rPr>
-          <w:rFonts w:ascii="Times New Roman" w:hAnsi="Times New Roman" w:cs="Times New Roman"/>
-          <w:sz w:val="24"/>
-          <w:szCs w:val="24"/>
-        </w:rPr>
-        <w:t xml:space="preserve"> have to rely on my computer as a router. </w:t>
+        <w:t xml:space="preserve"> to get a Wi-Fi router or access point so that I don’t have to rely on my computer as a router. </w:t>
       </w:r>
       <w:r>
         <w:rPr>
@@ -798,16 +721,7 @@
           <w:sz w:val="24"/>
           <w:szCs w:val="24"/>
         </w:rPr>
-        <w:t xml:space="preserve">However, the Ethernet port connects to </w:t>
-      </w:r>
-      <w:proofErr w:type="gramStart"/>
-      <w:r>
-        <w:rPr>
-          <w:rFonts w:ascii="Times New Roman" w:hAnsi="Times New Roman" w:cs="Times New Roman"/>
-          <w:sz w:val="24"/>
-          <w:szCs w:val="24"/>
-        </w:rPr>
-        <w:t xml:space="preserve">the </w:t>
+        <w:t xml:space="preserve">However, the Ethernet port connects to the </w:t>
       </w:r>
       <w:proofErr w:type="spellStart"/>
       <w:r>
@@ -819,51 +733,22 @@
         <w:t>SysLab’s</w:t>
       </w:r>
       <w:proofErr w:type="spellEnd"/>
-      <w:proofErr w:type="gramEnd"/>
-      <w:r>
-        <w:rPr>
-          <w:rFonts w:ascii="Times New Roman" w:hAnsi="Times New Roman" w:cs="Times New Roman"/>
-          <w:sz w:val="24"/>
-          <w:szCs w:val="24"/>
-        </w:rPr>
-        <w:t xml:space="preserve"> internal network which is not </w:t>
-      </w:r>
-      <w:proofErr w:type="gramStart"/>
-      <w:r>
-        <w:rPr>
-          <w:rFonts w:ascii="Times New Roman" w:hAnsi="Times New Roman" w:cs="Times New Roman"/>
-          <w:sz w:val="24"/>
-          <w:szCs w:val="24"/>
-        </w:rPr>
-        <w:t>very helpful</w:t>
-      </w:r>
-      <w:proofErr w:type="gramEnd"/>
-      <w:r>
-        <w:rPr>
-          <w:rFonts w:ascii="Times New Roman" w:hAnsi="Times New Roman" w:cs="Times New Roman"/>
-          <w:sz w:val="24"/>
-          <w:szCs w:val="24"/>
-        </w:rPr>
-        <w:t xml:space="preserve">. </w:t>
-      </w:r>
-      <w:r>
-        <w:rPr>
-          <w:rFonts w:ascii="Times New Roman" w:hAnsi="Times New Roman" w:cs="Times New Roman"/>
-          <w:sz w:val="24"/>
-          <w:szCs w:val="24"/>
-        </w:rPr>
-        <w:t xml:space="preserve">I tried updating my computer to fix the </w:t>
-      </w:r>
-      <w:proofErr w:type="gramStart"/>
-      <w:r>
-        <w:rPr>
-          <w:rFonts w:ascii="Times New Roman" w:hAnsi="Times New Roman" w:cs="Times New Roman"/>
-          <w:sz w:val="24"/>
-          <w:szCs w:val="24"/>
-        </w:rPr>
-        <w:t>issue</w:t>
-      </w:r>
-      <w:proofErr w:type="gramEnd"/>
+      <w:r>
+        <w:rPr>
+          <w:rFonts w:ascii="Times New Roman" w:hAnsi="Times New Roman" w:cs="Times New Roman"/>
+          <w:sz w:val="24"/>
+          <w:szCs w:val="24"/>
+        </w:rPr>
+        <w:t xml:space="preserve"> internal network which is not very helpful. </w:t>
+      </w:r>
+      <w:r>
+        <w:rPr>
+          <w:rFonts w:ascii="Times New Roman" w:hAnsi="Times New Roman" w:cs="Times New Roman"/>
+          <w:sz w:val="24"/>
+          <w:szCs w:val="24"/>
+        </w:rPr>
+        <w:t>I tried updating my computer to fix the issue</w:t>
+      </w:r>
       <w:r>
         <w:rPr>
           <w:rFonts w:ascii="Times New Roman" w:hAnsi="Times New Roman" w:cs="Times New Roman"/>
@@ -931,25 +816,7 @@
           <w:sz w:val="24"/>
           <w:szCs w:val="24"/>
         </w:rPr>
-        <w:t xml:space="preserve">I prepared a purchase order to get the car running un-tethered. I included a Wi-Fi router for remote access, a new motor controller (so that I </w:t>
-      </w:r>
-      <w:proofErr w:type="gramStart"/>
-      <w:r>
-        <w:rPr>
-          <w:rFonts w:ascii="Times New Roman" w:hAnsi="Times New Roman" w:cs="Times New Roman"/>
-          <w:sz w:val="24"/>
-          <w:szCs w:val="24"/>
-        </w:rPr>
-        <w:t>don’t</w:t>
-      </w:r>
-      <w:proofErr w:type="gramEnd"/>
-      <w:r>
-        <w:rPr>
-          <w:rFonts w:ascii="Times New Roman" w:hAnsi="Times New Roman" w:cs="Times New Roman"/>
-          <w:sz w:val="24"/>
-          <w:szCs w:val="24"/>
-        </w:rPr>
-        <w:t xml:space="preserve"> waste any further time with the old ones we have), and an antenna.</w:t>
+        <w:t>I prepared a purchase order to get the car running un-tethered. I included a Wi-Fi router for remote access, a new motor controller (so that I don’t waste any further time with the old ones we have), and an antenna.</w:t>
       </w:r>
     </w:p>
     <w:p>
@@ -967,25 +834,7 @@
           <w:sz w:val="24"/>
           <w:szCs w:val="24"/>
         </w:rPr>
-        <w:t xml:space="preserve">I then worked on getting data streamed with the camera. The API for the camera is the same regardless of what platform </w:t>
-      </w:r>
-      <w:proofErr w:type="gramStart"/>
-      <w:r>
-        <w:rPr>
-          <w:rFonts w:ascii="Times New Roman" w:hAnsi="Times New Roman" w:cs="Times New Roman"/>
-          <w:sz w:val="24"/>
-          <w:szCs w:val="24"/>
-        </w:rPr>
-        <w:t>you’re</w:t>
-      </w:r>
-      <w:proofErr w:type="gramEnd"/>
-      <w:r>
-        <w:rPr>
-          <w:rFonts w:ascii="Times New Roman" w:hAnsi="Times New Roman" w:cs="Times New Roman"/>
-          <w:sz w:val="24"/>
-          <w:szCs w:val="24"/>
-        </w:rPr>
-        <w:t xml:space="preserve"> on, so I connected it to my laptop to save time. </w:t>
+        <w:t xml:space="preserve">I then worked on getting data streamed with the camera. The API for the camera is the same regardless of what platform you’re on, so I connected it to my laptop to save time. </w:t>
       </w:r>
       <w:r>
         <w:rPr>
@@ -1017,7 +866,15 @@
           <w:sz w:val="24"/>
           <w:szCs w:val="24"/>
         </w:rPr>
-        <w:t xml:space="preserve">be a useful supplement to the RPM values I get from the VESC motor driver. </w:t>
+        <w:t>be a useful supplement to the RPM values I get from the VESC motor driver</w:t>
+      </w:r>
+      <w:r>
+        <w:rPr>
+          <w:rFonts w:ascii="Times New Roman" w:hAnsi="Times New Roman" w:cs="Times New Roman"/>
+          <w:sz w:val="24"/>
+          <w:szCs w:val="24"/>
+        </w:rPr>
+        <w:t xml:space="preserve"> for estimating the car’s motion.</w:t>
       </w:r>
     </w:p>
     <w:p>
@@ -1113,97 +970,7 @@
           <w:sz w:val="24"/>
           <w:szCs w:val="24"/>
         </w:rPr>
-        <w:t xml:space="preserve">the </w:t>
-      </w:r>
-      <w:proofErr w:type="gramStart"/>
-      <w:r>
-        <w:rPr>
-          <w:rFonts w:ascii="Times New Roman" w:hAnsi="Times New Roman" w:cs="Times New Roman"/>
-          <w:sz w:val="24"/>
-          <w:szCs w:val="24"/>
-        </w:rPr>
-        <w:t>final version</w:t>
-      </w:r>
-      <w:proofErr w:type="gramEnd"/>
-      <w:r>
-        <w:rPr>
-          <w:rFonts w:ascii="Times New Roman" w:hAnsi="Times New Roman" w:cs="Times New Roman"/>
-          <w:sz w:val="24"/>
-          <w:szCs w:val="24"/>
-        </w:rPr>
-        <w:t xml:space="preserve"> of my reinforcement learning algorithm. Previously (around October), I used </w:t>
-      </w:r>
-      <w:proofErr w:type="gramStart"/>
-      <w:r>
-        <w:rPr>
-          <w:rFonts w:ascii="Times New Roman" w:hAnsi="Times New Roman" w:cs="Times New Roman"/>
-          <w:sz w:val="24"/>
-          <w:szCs w:val="24"/>
-        </w:rPr>
-        <w:t>a CNN</w:t>
-      </w:r>
-      <w:proofErr w:type="gramEnd"/>
-      <w:r>
-        <w:rPr>
-          <w:rFonts w:ascii="Times New Roman" w:hAnsi="Times New Roman" w:cs="Times New Roman"/>
-          <w:sz w:val="24"/>
-          <w:szCs w:val="24"/>
-        </w:rPr>
-        <w:t xml:space="preserve"> to extract features which </w:t>
-      </w:r>
-      <w:proofErr w:type="gramStart"/>
-      <w:r>
-        <w:rPr>
-          <w:rFonts w:ascii="Times New Roman" w:hAnsi="Times New Roman" w:cs="Times New Roman"/>
-          <w:sz w:val="24"/>
-          <w:szCs w:val="24"/>
-        </w:rPr>
-        <w:t>were passed</w:t>
-      </w:r>
-      <w:proofErr w:type="gramEnd"/>
-      <w:r>
-        <w:rPr>
-          <w:rFonts w:ascii="Times New Roman" w:hAnsi="Times New Roman" w:cs="Times New Roman"/>
-          <w:sz w:val="24"/>
-          <w:szCs w:val="24"/>
-        </w:rPr>
-        <w:t xml:space="preserve"> through PPO. After millions of timesteps of training it was successfully able to navigate the track. Obviously, </w:t>
-      </w:r>
-      <w:proofErr w:type="gramStart"/>
-      <w:r>
-        <w:rPr>
-          <w:rFonts w:ascii="Times New Roman" w:hAnsi="Times New Roman" w:cs="Times New Roman"/>
-          <w:sz w:val="24"/>
-          <w:szCs w:val="24"/>
-        </w:rPr>
-        <w:t>the final result</w:t>
-      </w:r>
-      <w:proofErr w:type="gramEnd"/>
-      <w:r>
-        <w:rPr>
-          <w:rFonts w:ascii="Times New Roman" w:hAnsi="Times New Roman" w:cs="Times New Roman"/>
-          <w:sz w:val="24"/>
-          <w:szCs w:val="24"/>
-        </w:rPr>
-        <w:t xml:space="preserve"> of my project is going to be training the car in real life, thus it needs to be more sample efficient. To summarize what </w:t>
-      </w:r>
-      <w:proofErr w:type="gramStart"/>
-      <w:r>
-        <w:rPr>
-          <w:rFonts w:ascii="Times New Roman" w:hAnsi="Times New Roman" w:cs="Times New Roman"/>
-          <w:sz w:val="24"/>
-          <w:szCs w:val="24"/>
-        </w:rPr>
-        <w:t>I’ve</w:t>
-      </w:r>
-      <w:proofErr w:type="gramEnd"/>
-      <w:r>
-        <w:rPr>
-          <w:rFonts w:ascii="Times New Roman" w:hAnsi="Times New Roman" w:cs="Times New Roman"/>
-          <w:sz w:val="24"/>
-          <w:szCs w:val="24"/>
-        </w:rPr>
-        <w:t xml:space="preserve"> said in previous journal reports, </w:t>
+        <w:t xml:space="preserve">the final version of my reinforcement learning algorithm. Previously (around October), I used a CNN to extract features which were passed through PPO. After millions of timesteps of training it was successfully able to navigate the track. Obviously, the final result of my project is going to be training the car in real life, thus it needs to be more sample efficient. To summarize what I’ve said in previous journal reports, </w:t>
       </w:r>
       <w:r>
         <w:rPr>
@@ -1239,9 +1006,341 @@
           <w:szCs w:val="24"/>
         </w:rPr>
       </w:pPr>
+      <w:r>
+        <w:rPr>
+          <w:rFonts w:ascii="Times New Roman" w:hAnsi="Times New Roman" w:cs="Times New Roman"/>
+          <w:sz w:val="24"/>
+          <w:szCs w:val="24"/>
+        </w:rPr>
+        <w:t>I followed the tutorial (</w:t>
+      </w:r>
+      <w:hyperlink r:id="rId7" w:history="1">
+        <w:r>
+          <w:rPr>
+            <w:rStyle w:val="Hyperlink"/>
+            <w:rFonts w:ascii="Times New Roman" w:hAnsi="Times New Roman" w:cs="Times New Roman"/>
+            <w:sz w:val="24"/>
+            <w:szCs w:val="24"/>
+          </w:rPr>
+          <w:t>https://www.youtube.com/watch?v=ngK33h00iBE&amp;list=PL42jkf1t1F7dFXE7f0VTeFLhW0ZEQ4XJV&amp;index=1</w:t>
+        </w:r>
+      </w:hyperlink>
+      <w:r>
+        <w:rPr>
+          <w:rFonts w:ascii="Times New Roman" w:hAnsi="Times New Roman" w:cs="Times New Roman"/>
+          <w:sz w:val="24"/>
+          <w:szCs w:val="24"/>
+        </w:rPr>
+        <w:t>) from one of the maintainers of the Stable-Baselines</w:t>
+      </w:r>
+      <w:r>
+        <w:rPr>
+          <w:rFonts w:ascii="Times New Roman" w:hAnsi="Times New Roman" w:cs="Times New Roman"/>
+          <w:sz w:val="24"/>
+          <w:szCs w:val="24"/>
+        </w:rPr>
+        <w:t xml:space="preserve"> (SB3)</w:t>
+      </w:r>
+      <w:r>
+        <w:rPr>
+          <w:rFonts w:ascii="Times New Roman" w:hAnsi="Times New Roman" w:cs="Times New Roman"/>
+          <w:sz w:val="24"/>
+          <w:szCs w:val="24"/>
+        </w:rPr>
+        <w:t xml:space="preserve"> library (which is one of the most popular open source reinforcement learning libraries for Python). </w:t>
+      </w:r>
+      <w:r>
+        <w:rPr>
+          <w:rFonts w:ascii="Times New Roman" w:hAnsi="Times New Roman" w:cs="Times New Roman"/>
+          <w:sz w:val="24"/>
+          <w:szCs w:val="24"/>
+        </w:rPr>
+        <w:t xml:space="preserve">The </w:t>
+      </w:r>
+      <w:r>
+        <w:rPr>
+          <w:rFonts w:ascii="Times New Roman" w:hAnsi="Times New Roman" w:cs="Times New Roman"/>
+          <w:sz w:val="24"/>
+          <w:szCs w:val="24"/>
+        </w:rPr>
+        <w:t>rl-baselines3-zoo repository (</w:t>
+      </w:r>
+      <w:hyperlink r:id="rId8" w:history="1">
+        <w:r>
+          <w:rPr>
+            <w:rStyle w:val="Hyperlink"/>
+            <w:rFonts w:ascii="Times New Roman" w:hAnsi="Times New Roman" w:cs="Times New Roman"/>
+            <w:sz w:val="24"/>
+            <w:szCs w:val="24"/>
+          </w:rPr>
+          <w:t>https://github.com/DLR-RM/rl-baselines3-zoo</w:t>
+        </w:r>
+      </w:hyperlink>
+      <w:r>
+        <w:rPr>
+          <w:rFonts w:ascii="Times New Roman" w:hAnsi="Times New Roman" w:cs="Times New Roman"/>
+          <w:sz w:val="24"/>
+          <w:szCs w:val="24"/>
+        </w:rPr>
+        <w:t xml:space="preserve">) has </w:t>
+      </w:r>
+      <w:r>
+        <w:rPr>
+          <w:rFonts w:ascii="Times New Roman" w:hAnsi="Times New Roman" w:cs="Times New Roman"/>
+          <w:sz w:val="24"/>
+          <w:szCs w:val="24"/>
+        </w:rPr>
+        <w:t xml:space="preserve">pre-made implementations and tuned hyperparameters for a few environments including my car simulation. </w:t>
+      </w:r>
+      <w:r>
+        <w:rPr>
+          <w:rFonts w:ascii="Times New Roman" w:hAnsi="Times New Roman" w:cs="Times New Roman"/>
+          <w:sz w:val="24"/>
+          <w:szCs w:val="24"/>
+        </w:rPr>
+        <w:t xml:space="preserve">I logged in remotely to my computer at home which has a more powerful CPU and an Nvidia GPU so that I could run the training more efficiently. </w:t>
+      </w:r>
+      <w:r>
+        <w:rPr>
+          <w:rFonts w:ascii="Times New Roman" w:hAnsi="Times New Roman" w:cs="Times New Roman"/>
+          <w:sz w:val="24"/>
+          <w:szCs w:val="24"/>
+        </w:rPr>
+        <w:t xml:space="preserve">It took a while to match up </w:t>
+      </w:r>
+      <w:r>
+        <w:rPr>
+          <w:rFonts w:ascii="Times New Roman" w:hAnsi="Times New Roman" w:cs="Times New Roman"/>
+          <w:sz w:val="24"/>
+          <w:szCs w:val="24"/>
+        </w:rPr>
+        <w:t xml:space="preserve">the correct OpenAI Gym, SB3, and </w:t>
+      </w:r>
+      <w:proofErr w:type="spellStart"/>
+      <w:r>
+        <w:rPr>
+          <w:rFonts w:ascii="Times New Roman" w:hAnsi="Times New Roman" w:cs="Times New Roman"/>
+          <w:sz w:val="24"/>
+          <w:szCs w:val="24"/>
+        </w:rPr>
+        <w:t>PyTorch</w:t>
+      </w:r>
+      <w:proofErr w:type="spellEnd"/>
+      <w:r>
+        <w:rPr>
+          <w:rFonts w:ascii="Times New Roman" w:hAnsi="Times New Roman" w:cs="Times New Roman"/>
+          <w:sz w:val="24"/>
+          <w:szCs w:val="24"/>
+        </w:rPr>
+        <w:t xml:space="preserve"> version</w:t>
+      </w:r>
+      <w:r>
+        <w:rPr>
+          <w:rFonts w:ascii="Times New Roman" w:hAnsi="Times New Roman" w:cs="Times New Roman"/>
+          <w:sz w:val="24"/>
+          <w:szCs w:val="24"/>
+        </w:rPr>
+        <w:t xml:space="preserve">s to the specific version of CUDA that my GPU has. </w:t>
+      </w:r>
+      <w:r>
+        <w:rPr>
+          <w:rFonts w:ascii="Times New Roman" w:hAnsi="Times New Roman" w:cs="Times New Roman"/>
+          <w:sz w:val="24"/>
+          <w:szCs w:val="24"/>
+        </w:rPr>
+        <w:t xml:space="preserve">However, I did get an example working using the TQC algorithm. </w:t>
+      </w:r>
+      <w:r>
+        <w:rPr>
+          <w:rFonts w:ascii="Times New Roman" w:hAnsi="Times New Roman" w:cs="Times New Roman"/>
+          <w:sz w:val="24"/>
+          <w:szCs w:val="24"/>
+        </w:rPr>
+        <w:t>(The visualization looks weird because I’m logged in remotely, so the screen updates very slowly):</w:t>
+      </w:r>
+      <w:r>
+        <w:rPr>
+          <w:noProof/>
+        </w:rPr>
+        <w:drawing>
+          <wp:inline distT="0" distB="0" distL="0" distR="0" wp14:anchorId="4279628C" wp14:editId="213B4304">
+            <wp:extent cx="5943600" cy="3956050"/>
+            <wp:effectExtent l="0" t="0" r="0" b="6350"/>
+            <wp:docPr id="194361302" name="Picture 1" descr="A screenshot of a video game"/>
+            <wp:cNvGraphicFramePr>
+              <a:graphicFrameLocks xmlns:a="http://schemas.openxmlformats.org/drawingml/2006/main" noChangeAspect="1"/>
+            </wp:cNvGraphicFramePr>
+            <a:graphic xmlns:a="http://schemas.openxmlformats.org/drawingml/2006/main">
+              <a:graphicData uri="http://schemas.openxmlformats.org/drawingml/2006/picture">
+                <pic:pic xmlns:pic="http://schemas.openxmlformats.org/drawingml/2006/picture">
+                  <pic:nvPicPr>
+                    <pic:cNvPr id="194361302" name="Picture 1" descr="A screenshot of a video game"/>
+                    <pic:cNvPicPr/>
+                  </pic:nvPicPr>
+                  <pic:blipFill>
+                    <a:blip r:embed="rId9"/>
+                    <a:stretch>
+                      <a:fillRect/>
+                    </a:stretch>
+                  </pic:blipFill>
+                  <pic:spPr>
+                    <a:xfrm>
+                      <a:off x="0" y="0"/>
+                      <a:ext cx="5943600" cy="3956050"/>
+                    </a:xfrm>
+                    <a:prstGeom prst="rect">
+                      <a:avLst/>
+                    </a:prstGeom>
+                  </pic:spPr>
+                </pic:pic>
+              </a:graphicData>
+            </a:graphic>
+          </wp:inline>
+        </w:drawing>
+      </w:r>
+    </w:p>
+    <w:p>
+      <w:pPr>
+        <w:spacing w:line="276" w:lineRule="auto"/>
+        <w:rPr>
+          <w:rFonts w:ascii="Times New Roman" w:hAnsi="Times New Roman" w:cs="Times New Roman"/>
+          <w:sz w:val="24"/>
+          <w:szCs w:val="24"/>
+        </w:rPr>
+      </w:pPr>
+      <w:r>
+        <w:rPr>
+          <w:rFonts w:ascii="Times New Roman" w:hAnsi="Times New Roman" w:cs="Times New Roman"/>
+          <w:sz w:val="24"/>
+          <w:szCs w:val="24"/>
+        </w:rPr>
+        <w:t xml:space="preserve">I couldn’t find much about the </w:t>
+      </w:r>
+      <w:r>
+        <w:rPr>
+          <w:rFonts w:ascii="Times New Roman" w:hAnsi="Times New Roman" w:cs="Times New Roman"/>
+          <w:sz w:val="24"/>
+          <w:szCs w:val="24"/>
+        </w:rPr>
+        <w:t>TQC</w:t>
+      </w:r>
+      <w:r>
+        <w:rPr>
+          <w:rFonts w:ascii="Times New Roman" w:hAnsi="Times New Roman" w:cs="Times New Roman"/>
+          <w:sz w:val="24"/>
+          <w:szCs w:val="24"/>
+        </w:rPr>
+        <w:t xml:space="preserve"> algorithm online other than the paper (it is very recent). From what I can tell, it is a variation of </w:t>
+      </w:r>
+      <w:r>
+        <w:rPr>
+          <w:rFonts w:ascii="Times New Roman" w:hAnsi="Times New Roman" w:cs="Times New Roman"/>
+          <w:sz w:val="24"/>
+          <w:szCs w:val="24"/>
+        </w:rPr>
+        <w:t>Twin Delayed DDPG (TD3</w:t>
+      </w:r>
+      <w:r>
+        <w:rPr>
+          <w:rFonts w:ascii="Times New Roman" w:hAnsi="Times New Roman" w:cs="Times New Roman"/>
+          <w:sz w:val="24"/>
+          <w:szCs w:val="24"/>
+        </w:rPr>
+        <w:t xml:space="preserve">). TD3 </w:t>
+      </w:r>
+      <w:r>
+        <w:rPr>
+          <w:rFonts w:ascii="Times New Roman" w:hAnsi="Times New Roman" w:cs="Times New Roman"/>
+          <w:sz w:val="24"/>
+          <w:szCs w:val="24"/>
+        </w:rPr>
+        <w:t>uses 2 Q-functions and performs policy updates at a lower frequency than Q-function</w:t>
+      </w:r>
+      <w:r>
+        <w:rPr>
+          <w:rFonts w:ascii="Times New Roman" w:hAnsi="Times New Roman" w:cs="Times New Roman"/>
+          <w:sz w:val="24"/>
+          <w:szCs w:val="24"/>
+        </w:rPr>
+        <w:t xml:space="preserve"> updates.</w:t>
+      </w:r>
+      <w:r>
+        <w:rPr>
+          <w:rFonts w:ascii="Times New Roman" w:hAnsi="Times New Roman" w:cs="Times New Roman"/>
+          <w:sz w:val="24"/>
+          <w:szCs w:val="24"/>
+        </w:rPr>
+        <w:t xml:space="preserve"> </w:t>
+      </w:r>
+      <w:r>
+        <w:rPr>
+          <w:rFonts w:ascii="Times New Roman" w:hAnsi="Times New Roman" w:cs="Times New Roman"/>
+          <w:sz w:val="24"/>
+          <w:szCs w:val="24"/>
+        </w:rPr>
+        <w:t xml:space="preserve">It also adds noise to actions in order to increase exploration early on in the reinforcement learning process. </w:t>
+      </w:r>
+      <w:r>
+        <w:rPr>
+          <w:rFonts w:ascii="Times New Roman" w:hAnsi="Times New Roman" w:cs="Times New Roman"/>
+          <w:sz w:val="24"/>
+          <w:szCs w:val="24"/>
+        </w:rPr>
+        <w:t>The improvement of TQC over TD3 is that it predicts a distribution for the value function instead of just one value. I’m not sure why this is helpful</w:t>
+      </w:r>
+      <w:r>
+        <w:rPr>
+          <w:rFonts w:ascii="Times New Roman" w:hAnsi="Times New Roman" w:cs="Times New Roman"/>
+          <w:sz w:val="24"/>
+          <w:szCs w:val="24"/>
+        </w:rPr>
+        <w:t>,</w:t>
+      </w:r>
+      <w:r>
+        <w:rPr>
+          <w:rFonts w:ascii="Times New Roman" w:hAnsi="Times New Roman" w:cs="Times New Roman"/>
+          <w:sz w:val="24"/>
+          <w:szCs w:val="24"/>
+        </w:rPr>
+        <w:t xml:space="preserve"> but </w:t>
+      </w:r>
+      <w:r>
+        <w:rPr>
+          <w:rFonts w:ascii="Times New Roman" w:hAnsi="Times New Roman" w:cs="Times New Roman"/>
+          <w:sz w:val="24"/>
+          <w:szCs w:val="24"/>
+        </w:rPr>
+        <w:t>it does better on the standardized RL benchmarks</w:t>
+      </w:r>
+      <w:r>
+        <w:rPr>
+          <w:rFonts w:ascii="Times New Roman" w:hAnsi="Times New Roman" w:cs="Times New Roman"/>
+          <w:sz w:val="24"/>
+          <w:szCs w:val="24"/>
+        </w:rPr>
+        <w:t xml:space="preserve">, and it is cutting edge research. </w:t>
+      </w:r>
+    </w:p>
+    <w:p>
+      <w:pPr>
+        <w:spacing w:line="276" w:lineRule="auto"/>
+        <w:rPr>
+          <w:rFonts w:ascii="Times New Roman" w:hAnsi="Times New Roman" w:cs="Times New Roman"/>
+          <w:sz w:val="24"/>
+          <w:szCs w:val="24"/>
+        </w:rPr>
+      </w:pPr>
+      <w:r>
+        <w:rPr>
+          <w:rFonts w:ascii="Times New Roman" w:hAnsi="Times New Roman" w:cs="Times New Roman"/>
+          <w:sz w:val="24"/>
+          <w:szCs w:val="24"/>
+        </w:rPr>
+        <w:t xml:space="preserve">I talked with Dr. Torbert about the status of the parts I ordered. He said that the first purchase order from last week would most likely arrive early next week. The new motor controller and router will either come at the end of next week or after Winter Break. </w:t>
+      </w:r>
     </w:p>
     <w:sectPr>
-      <w:headerReference w:type="default" r:id="rId7"/>
+      <w:headerReference w:type="default" r:id="rId10"/>
       <w:pgSz w:w="12240" w:h="15840"/>
       <w:pgMar w:top="1440" w:right="1440" w:bottom="1440" w:left="1440" w:header="720" w:footer="720" w:gutter="0"/>
       <w:cols w:space="720"/>

</xml_diff>